<commit_message>
Bugfixes + Új attriútumok a hallgatónak
</commit_message>
<xml_diff>
--- a/DOKUMENTUMOK/lekepzes.docx
+++ b/DOKUMENTUMOK/lekepzes.docx
@@ -39,247 +39,265 @@
         <w:t xml:space="preserve">Szulido, </w:t>
       </w:r>
       <w:r>
-        <w:t>Szem.Szám, Tfonszám, E-mail, Jelszó)</w:t>
-      </w:r>
-    </w:p>
-    <w:p>
-      <w:r>
-        <w:t>Oktató (</w:t>
-      </w:r>
-      <w:r>
-        <w:rPr>
-          <w:u w:val="single"/>
-        </w:rPr>
-        <w:t xml:space="preserve">Azonosító, </w:t>
-      </w:r>
-      <w:r>
-        <w:t xml:space="preserve">Vezetéknév, Utónév, </w:t>
-      </w:r>
-      <w:r>
-        <w:t xml:space="preserve">Szulido, </w:t>
-      </w:r>
-      <w:r>
-        <w:t>Szem.Szám, Tfonszám, E-mail, Jelszó)</w:t>
-      </w:r>
-    </w:p>
-    <w:p>
-      <w:r>
-        <w:t>KezelHallgatót (</w:t>
-      </w:r>
-      <w:r>
-        <w:rPr>
-          <w:u w:val="single"/>
-        </w:rPr>
-        <w:t>admin.azonosító, hallgató.azonosító</w:t>
-      </w:r>
-      <w:r>
-        <w:t>, folyamatleírás, dátum)</w:t>
-      </w:r>
-    </w:p>
-    <w:p>
-      <w:r>
-        <w:t>KezelOktatót (</w:t>
-      </w:r>
-      <w:r>
-        <w:rPr>
-          <w:u w:val="single"/>
-        </w:rPr>
-        <w:t>admin.azonosító, oktató.azonosító</w:t>
-      </w:r>
-      <w:r>
-        <w:t>, folyamatleírás, dátum)</w:t>
-      </w:r>
-    </w:p>
-    <w:p>
-      <w:r>
-        <w:t>Tartozások</w:t>
-      </w:r>
-      <w:r>
-        <w:t xml:space="preserve"> (</w:t>
-      </w:r>
-      <w:r>
-        <w:rPr>
-          <w:u w:val="single"/>
-        </w:rPr>
-        <w:t>Hallgató.Azonosító</w:t>
-      </w:r>
-      <w:r>
-        <w:rPr>
-          <w:u w:val="single"/>
-        </w:rPr>
-        <w:t>,</w:t>
-      </w:r>
-      <w:r>
-        <w:rPr>
-          <w:u w:val="single"/>
-        </w:rPr>
-        <w:t xml:space="preserve"> TartozásÖsszege</w:t>
-      </w:r>
-      <w:r>
-        <w:t>)</w:t>
-      </w:r>
-    </w:p>
-    <w:p>
-      <w:r>
-        <w:t>Ösztöndíj (</w:t>
-      </w:r>
-      <w:r>
-        <w:rPr>
-          <w:u w:val="single"/>
-        </w:rPr>
-        <w:t>Hallgató.Azonosító, ÖsztöndíjÖsszege</w:t>
-      </w:r>
-      <w:r>
-        <w:t>)</w:t>
-      </w:r>
-    </w:p>
-    <w:p>
-      <w:r>
-        <w:t>Kurzus(</w:t>
-      </w:r>
-      <w:r>
-        <w:rPr>
-          <w:u w:val="single"/>
-        </w:rPr>
-        <w:t>Kurzuskód</w:t>
-      </w:r>
-      <w:r>
-        <w:t>, Kurzusnév, Kezdete, Vége, Ferohely, Terem.Cim, Oktató.Azonosító)</w:t>
-      </w:r>
-    </w:p>
-    <w:p>
-      <w:r>
-        <w:t>Terem (</w:t>
-      </w:r>
-      <w:r>
-        <w:rPr>
-          <w:u w:val="single"/>
-        </w:rPr>
-        <w:t>Cim</w:t>
-      </w:r>
-      <w:r>
-        <w:rPr>
-          <w:u w:val="single"/>
-        </w:rPr>
-        <w:t>,</w:t>
-      </w:r>
-      <w:r>
-        <w:t xml:space="preserve"> Kapacitás</w:t>
-      </w:r>
-      <w:r>
-        <w:t>)</w:t>
-      </w:r>
-    </w:p>
-    <w:p>
-      <w:pPr>
-        <w:rPr>
-          <w:u w:val="single"/>
-        </w:rPr>
-      </w:pPr>
-      <w:r>
-        <w:t>Idopont(</w:t>
-      </w:r>
-      <w:r>
-        <w:rPr>
-          <w:u w:val="single"/>
-        </w:rPr>
-        <w:t>kezdete, vege, Kurzus.K</w:t>
-      </w:r>
-      <w:r>
-        <w:rPr>
-          <w:u w:val="single"/>
-        </w:rPr>
-        <w:t>urzuskod</w:t>
-      </w:r>
-      <w:r>
-        <w:t>)</w:t>
-      </w:r>
-    </w:p>
-    <w:p>
-      <w:r>
-        <w:t>Vizsga</w:t>
-      </w:r>
-      <w:r>
-        <w:t xml:space="preserve"> </w:t>
-      </w:r>
-      <w:r>
-        <w:t>(</w:t>
-      </w:r>
-      <w:r>
-        <w:rPr>
-          <w:u w:val="single"/>
-        </w:rPr>
-        <w:t>Idopont,</w:t>
-      </w:r>
-      <w:r>
-        <w:t xml:space="preserve"> </w:t>
-      </w:r>
-      <w:r>
-        <w:rPr>
-          <w:u w:val="single"/>
-        </w:rPr>
-        <w:t xml:space="preserve">Kurzus.Kurzuskód, </w:t>
-      </w:r>
-      <w:r>
-        <w:t>Ferohely</w:t>
-      </w:r>
-      <w:r>
-        <w:t>)</w:t>
-      </w:r>
-    </w:p>
-    <w:p>
-      <w:r>
-        <w:t>Vizsgázik (</w:t>
-      </w:r>
-      <w:r>
-        <w:rPr>
-          <w:u w:val="single"/>
-        </w:rPr>
-        <w:t>Kurzus.Kurzuskod</w:t>
-      </w:r>
-      <w:r>
-        <w:rPr>
-          <w:u w:val="single"/>
-        </w:rPr>
-        <w:t>, Hallgató.Azonosító,</w:t>
-      </w:r>
-      <w:r>
-        <w:rPr>
-          <w:u w:val="single"/>
-        </w:rPr>
-        <w:t xml:space="preserve"> Vizsga.Idopont</w:t>
-      </w:r>
-      <w:r>
-        <w:t>,</w:t>
-      </w:r>
-      <w:r>
-        <w:t xml:space="preserve"> kapottjegy, vizsgaalkalom)</w:t>
-      </w:r>
-    </w:p>
-    <w:p>
-      <w:r>
-        <w:t>KurzustFelvesz (</w:t>
-      </w:r>
-      <w:r>
-        <w:rPr>
-          <w:u w:val="single"/>
-        </w:rPr>
-        <w:t>Hallgató.Azonosító,</w:t>
-      </w:r>
-      <w:r>
-        <w:t xml:space="preserve"> </w:t>
-      </w:r>
-      <w:r>
-        <w:rPr>
-          <w:u w:val="single"/>
-        </w:rPr>
-        <w:t>Kurzus.Kurzuskód</w:t>
+        <w:t>Szem.Szám, Tfonszám, E-mail, Jelszó</w:t>
+      </w:r>
+      <w:r>
+        <w:t>, Teljesített_Kreditek</w:t>
+      </w:r>
+      <w:r>
+        <w:t>, kepzes</w:t>
       </w:r>
       <w:r>
         <w:t>)</w:t>
       </w:r>
       <w:bookmarkStart w:id="0" w:name="_GoBack"/>
       <w:bookmarkEnd w:id="0"/>
+    </w:p>
+    <w:p>
+      <w:r>
+        <w:t>Oktató (</w:t>
+      </w:r>
+      <w:r>
+        <w:rPr>
+          <w:u w:val="single"/>
+        </w:rPr>
+        <w:t xml:space="preserve">Azonosító, </w:t>
+      </w:r>
+      <w:r>
+        <w:t xml:space="preserve">Vezetéknév, Utónév, </w:t>
+      </w:r>
+      <w:r>
+        <w:t xml:space="preserve">Szulido, </w:t>
+      </w:r>
+      <w:r>
+        <w:t>Szem.Szám, Tfonszám, E-mail, Jelszó)</w:t>
+      </w:r>
+    </w:p>
+    <w:p>
+      <w:r>
+        <w:t>KezelHallgatót (</w:t>
+      </w:r>
+      <w:r>
+        <w:rPr>
+          <w:u w:val="single"/>
+        </w:rPr>
+        <w:t>admin.azonosító, hallgató.azonosító</w:t>
+      </w:r>
+      <w:r>
+        <w:t>, folyamatleírás, dátum)</w:t>
+      </w:r>
+    </w:p>
+    <w:p>
+      <w:r>
+        <w:t>KezelOktatót (</w:t>
+      </w:r>
+      <w:r>
+        <w:rPr>
+          <w:u w:val="single"/>
+        </w:rPr>
+        <w:t>admin.azonosító, oktató.azonosító</w:t>
+      </w:r>
+      <w:r>
+        <w:t>, folyamatleírás, dátum)</w:t>
+      </w:r>
+    </w:p>
+    <w:p>
+      <w:r>
+        <w:t>Tartozások</w:t>
+      </w:r>
+      <w:r>
+        <w:t xml:space="preserve"> (</w:t>
+      </w:r>
+      <w:r>
+        <w:rPr>
+          <w:u w:val="single"/>
+        </w:rPr>
+        <w:t>Hallgató.Azonosító</w:t>
+      </w:r>
+      <w:r>
+        <w:rPr>
+          <w:u w:val="single"/>
+        </w:rPr>
+        <w:t>,</w:t>
+      </w:r>
+      <w:r>
+        <w:rPr>
+          <w:u w:val="single"/>
+        </w:rPr>
+        <w:t xml:space="preserve"> TartozásÖsszege</w:t>
+      </w:r>
+      <w:r>
+        <w:t>)</w:t>
+      </w:r>
+    </w:p>
+    <w:p>
+      <w:r>
+        <w:t>Ösztöndíj (</w:t>
+      </w:r>
+      <w:r>
+        <w:rPr>
+          <w:u w:val="single"/>
+        </w:rPr>
+        <w:t>Hallgató.Azonosító, ÖsztöndíjÖsszege</w:t>
+      </w:r>
+      <w:r>
+        <w:t>)</w:t>
+      </w:r>
+    </w:p>
+    <w:p>
+      <w:r>
+        <w:t>Kurzus(</w:t>
+      </w:r>
+      <w:r>
+        <w:rPr>
+          <w:u w:val="single"/>
+        </w:rPr>
+        <w:t>Kurzuskód</w:t>
+      </w:r>
+      <w:r>
+        <w:t>, Kurzusnév, Kezdete, Vége, Ferohely, Terem.Cim, Oktató.Azonosító)</w:t>
+      </w:r>
+    </w:p>
+    <w:p>
+      <w:r>
+        <w:t>Terem (</w:t>
+      </w:r>
+      <w:r>
+        <w:rPr>
+          <w:u w:val="single"/>
+        </w:rPr>
+        <w:t>Cim</w:t>
+      </w:r>
+      <w:r>
+        <w:rPr>
+          <w:u w:val="single"/>
+        </w:rPr>
+        <w:t>,</w:t>
+      </w:r>
+      <w:r>
+        <w:t xml:space="preserve"> Kapacitás</w:t>
+      </w:r>
+      <w:r>
+        <w:t>)</w:t>
+      </w:r>
+    </w:p>
+    <w:p>
+      <w:pPr>
+        <w:rPr>
+          <w:u w:val="single"/>
+        </w:rPr>
+      </w:pPr>
+      <w:r>
+        <w:t>Idopont(</w:t>
+      </w:r>
+      <w:r>
+        <w:rPr>
+          <w:u w:val="single"/>
+        </w:rPr>
+        <w:t>kezdete, vege, Kurzus.K</w:t>
+      </w:r>
+      <w:r>
+        <w:rPr>
+          <w:u w:val="single"/>
+        </w:rPr>
+        <w:t>urzuskod</w:t>
+      </w:r>
+      <w:r>
+        <w:t>)</w:t>
+      </w:r>
+    </w:p>
+    <w:p>
+      <w:r>
+        <w:t>Vizsga</w:t>
+      </w:r>
+      <w:r>
+        <w:t xml:space="preserve"> </w:t>
+      </w:r>
+      <w:r>
+        <w:t>(</w:t>
+      </w:r>
+      <w:r>
+        <w:rPr>
+          <w:u w:val="single"/>
+        </w:rPr>
+        <w:t>Idopont,</w:t>
+      </w:r>
+      <w:r>
+        <w:t xml:space="preserve"> </w:t>
+      </w:r>
+      <w:r>
+        <w:rPr>
+          <w:u w:val="single"/>
+        </w:rPr>
+        <w:t xml:space="preserve">Kurzus.Kurzuskód, </w:t>
+      </w:r>
+      <w:r>
+        <w:t>Ferohely</w:t>
+      </w:r>
+      <w:r>
+        <w:t>)</w:t>
+      </w:r>
+    </w:p>
+    <w:p>
+      <w:r>
+        <w:t>Vizsgázik (</w:t>
+      </w:r>
+      <w:r>
+        <w:rPr>
+          <w:u w:val="single"/>
+        </w:rPr>
+        <w:t>Kurzus.Kurzuskod</w:t>
+      </w:r>
+      <w:r>
+        <w:rPr>
+          <w:u w:val="single"/>
+        </w:rPr>
+        <w:t>, Hallgató.Azonosító,</w:t>
+      </w:r>
+      <w:r>
+        <w:rPr>
+          <w:u w:val="single"/>
+        </w:rPr>
+        <w:t xml:space="preserve"> Vizsga.Idopont</w:t>
+      </w:r>
+      <w:r>
+        <w:t>,</w:t>
+      </w:r>
+      <w:r>
+        <w:t xml:space="preserve"> kapottjegy, vizsgaalkalom)</w:t>
+      </w:r>
+    </w:p>
+    <w:p>
+      <w:r>
+        <w:t>KurzustFelvesz (</w:t>
+      </w:r>
+      <w:r>
+        <w:rPr>
+          <w:u w:val="single"/>
+        </w:rPr>
+        <w:t>Hallgató.Azonosító,</w:t>
+      </w:r>
+      <w:r>
+        <w:t xml:space="preserve"> </w:t>
+      </w:r>
+      <w:r>
+        <w:rPr>
+          <w:u w:val="single"/>
+        </w:rPr>
+        <w:t>Kurzus.Kurzuskód</w:t>
+      </w:r>
+      <w:r>
+        <w:rPr>
+          <w:u w:val="single"/>
+        </w:rPr>
+        <w:t>,</w:t>
+      </w:r>
+      <w:r>
+        <w:t xml:space="preserve"> Teljesítette</w:t>
+      </w:r>
+      <w:r>
+        <w:t>)</w:t>
+      </w:r>
     </w:p>
     <w:sectPr>
       <w:pgSz w:w="11906" w:h="16838"/>

</xml_diff>

<commit_message>
Kurzusfelvétel, előfeltétel check stb kész
</commit_message>
<xml_diff>
--- a/DOKUMENTUMOK/lekepzes.docx
+++ b/DOKUMENTUMOK/lekepzes.docx
@@ -50,136 +50,150 @@
       <w:r>
         <w:t>)</w:t>
       </w:r>
+    </w:p>
+    <w:p>
+      <w:r>
+        <w:t>Oktató (</w:t>
+      </w:r>
+      <w:r>
+        <w:rPr>
+          <w:u w:val="single"/>
+        </w:rPr>
+        <w:t xml:space="preserve">Azonosító, </w:t>
+      </w:r>
+      <w:r>
+        <w:t xml:space="preserve">Vezetéknév, Utónév, </w:t>
+      </w:r>
+      <w:r>
+        <w:t xml:space="preserve">Szulido, </w:t>
+      </w:r>
+      <w:r>
+        <w:t>Szem.Szám, Tfonszám, E-mail, Jelszó)</w:t>
+      </w:r>
+    </w:p>
+    <w:p>
+      <w:r>
+        <w:t>KezelHallgatót (</w:t>
+      </w:r>
+      <w:r>
+        <w:rPr>
+          <w:u w:val="single"/>
+        </w:rPr>
+        <w:t>admin.azonosító, hallgató.azonosító</w:t>
+      </w:r>
+      <w:r>
+        <w:t>, folyamatleírás, dátum)</w:t>
+      </w:r>
+    </w:p>
+    <w:p>
+      <w:r>
+        <w:t>KezelOktatót (</w:t>
+      </w:r>
+      <w:r>
+        <w:rPr>
+          <w:u w:val="single"/>
+        </w:rPr>
+        <w:t>admin.azonosító, oktató.azonosító</w:t>
+      </w:r>
+      <w:r>
+        <w:t>, folyamatleírás, dátum)</w:t>
+      </w:r>
+    </w:p>
+    <w:p>
+      <w:r>
+        <w:t>Tartozások</w:t>
+      </w:r>
+      <w:r>
+        <w:t xml:space="preserve"> (</w:t>
+      </w:r>
+      <w:r>
+        <w:rPr>
+          <w:u w:val="single"/>
+        </w:rPr>
+        <w:t>Hallgató.Azonosító</w:t>
+      </w:r>
+      <w:r>
+        <w:rPr>
+          <w:u w:val="single"/>
+        </w:rPr>
+        <w:t>,</w:t>
+      </w:r>
+      <w:r>
+        <w:rPr>
+          <w:u w:val="single"/>
+        </w:rPr>
+        <w:t xml:space="preserve"> TartozásÖsszege</w:t>
+      </w:r>
+      <w:r>
+        <w:t>)</w:t>
+      </w:r>
+    </w:p>
+    <w:p>
+      <w:r>
+        <w:t>Ösztöndíj (</w:t>
+      </w:r>
+      <w:r>
+        <w:rPr>
+          <w:u w:val="single"/>
+        </w:rPr>
+        <w:t>Hallgató.Azonosító, ÖsztöndíjÖsszege</w:t>
+      </w:r>
+      <w:r>
+        <w:t>)</w:t>
+      </w:r>
+    </w:p>
+    <w:p>
+      <w:r>
+        <w:t>Kurzus(</w:t>
+      </w:r>
+      <w:r>
+        <w:rPr>
+          <w:u w:val="single"/>
+        </w:rPr>
+        <w:t>Kurzuskód</w:t>
+      </w:r>
+      <w:r>
+        <w:t>, Kurzusnév, Kezdete, Vége, Ferohely, Terem.Cim, Oktató.Azonosító)</w:t>
+      </w:r>
+    </w:p>
+    <w:p>
+      <w:r>
+        <w:t>Elofeltetel(</w:t>
+      </w:r>
+      <w:r>
+        <w:rPr>
+          <w:u w:val="single"/>
+        </w:rPr>
+        <w:t>Kurzus.Kurzuskod, Elofeltetel.Kurzuskod</w:t>
+      </w:r>
+      <w:r>
+        <w:t>)</w:t>
+      </w:r>
+    </w:p>
+    <w:p>
+      <w:r>
+        <w:t>Terem (</w:t>
+      </w:r>
+      <w:r>
+        <w:rPr>
+          <w:u w:val="single"/>
+        </w:rPr>
+        <w:t>Cim</w:t>
+      </w:r>
+      <w:r>
+        <w:rPr>
+          <w:u w:val="single"/>
+        </w:rPr>
+        <w:t>,</w:t>
+      </w:r>
+      <w:r>
+        <w:t xml:space="preserve"> Kapacitás</w:t>
+      </w:r>
+      <w:r>
+        <w:t>)</w:t>
+      </w:r>
       <w:bookmarkStart w:id="0" w:name="_GoBack"/>
       <w:bookmarkEnd w:id="0"/>
-    </w:p>
-    <w:p>
-      <w:r>
-        <w:t>Oktató (</w:t>
-      </w:r>
-      <w:r>
-        <w:rPr>
-          <w:u w:val="single"/>
-        </w:rPr>
-        <w:t xml:space="preserve">Azonosító, </w:t>
-      </w:r>
-      <w:r>
-        <w:t xml:space="preserve">Vezetéknév, Utónév, </w:t>
-      </w:r>
-      <w:r>
-        <w:t xml:space="preserve">Szulido, </w:t>
-      </w:r>
-      <w:r>
-        <w:t>Szem.Szám, Tfonszám, E-mail, Jelszó)</w:t>
-      </w:r>
-    </w:p>
-    <w:p>
-      <w:r>
-        <w:t>KezelHallgatót (</w:t>
-      </w:r>
-      <w:r>
-        <w:rPr>
-          <w:u w:val="single"/>
-        </w:rPr>
-        <w:t>admin.azonosító, hallgató.azonosító</w:t>
-      </w:r>
-      <w:r>
-        <w:t>, folyamatleírás, dátum)</w:t>
-      </w:r>
-    </w:p>
-    <w:p>
-      <w:r>
-        <w:t>KezelOktatót (</w:t>
-      </w:r>
-      <w:r>
-        <w:rPr>
-          <w:u w:val="single"/>
-        </w:rPr>
-        <w:t>admin.azonosító, oktató.azonosító</w:t>
-      </w:r>
-      <w:r>
-        <w:t>, folyamatleírás, dátum)</w:t>
-      </w:r>
-    </w:p>
-    <w:p>
-      <w:r>
-        <w:t>Tartozások</w:t>
-      </w:r>
-      <w:r>
-        <w:t xml:space="preserve"> (</w:t>
-      </w:r>
-      <w:r>
-        <w:rPr>
-          <w:u w:val="single"/>
-        </w:rPr>
-        <w:t>Hallgató.Azonosító</w:t>
-      </w:r>
-      <w:r>
-        <w:rPr>
-          <w:u w:val="single"/>
-        </w:rPr>
-        <w:t>,</w:t>
-      </w:r>
-      <w:r>
-        <w:rPr>
-          <w:u w:val="single"/>
-        </w:rPr>
-        <w:t xml:space="preserve"> TartozásÖsszege</w:t>
-      </w:r>
-      <w:r>
-        <w:t>)</w:t>
-      </w:r>
-    </w:p>
-    <w:p>
-      <w:r>
-        <w:t>Ösztöndíj (</w:t>
-      </w:r>
-      <w:r>
-        <w:rPr>
-          <w:u w:val="single"/>
-        </w:rPr>
-        <w:t>Hallgató.Azonosító, ÖsztöndíjÖsszege</w:t>
-      </w:r>
-      <w:r>
-        <w:t>)</w:t>
-      </w:r>
-    </w:p>
-    <w:p>
-      <w:r>
-        <w:t>Kurzus(</w:t>
-      </w:r>
-      <w:r>
-        <w:rPr>
-          <w:u w:val="single"/>
-        </w:rPr>
-        <w:t>Kurzuskód</w:t>
-      </w:r>
-      <w:r>
-        <w:t>, Kurzusnév, Kezdete, Vége, Ferohely, Terem.Cim, Oktató.Azonosító)</w:t>
-      </w:r>
-    </w:p>
-    <w:p>
-      <w:r>
-        <w:t>Terem (</w:t>
-      </w:r>
-      <w:r>
-        <w:rPr>
-          <w:u w:val="single"/>
-        </w:rPr>
-        <w:t>Cim</w:t>
-      </w:r>
-      <w:r>
-        <w:rPr>
-          <w:u w:val="single"/>
-        </w:rPr>
-        <w:t>,</w:t>
-      </w:r>
-      <w:r>
-        <w:t xml:space="preserve"> Kapacitás</w:t>
-      </w:r>
-      <w:r>
-        <w:t>)</w:t>
-      </w:r>
     </w:p>
     <w:p>
       <w:pPr>

</xml_diff>

<commit_message>
KezelOktatot, KezelHallgatot táblán kívül minden kész
KezelOktatot, KezelHallgatot táblán kívül minden kész
</commit_message>
<xml_diff>
--- a/DOKUMENTUMOK/lekepzes.docx
+++ b/DOKUMENTUMOK/lekepzes.docx
@@ -192,104 +192,116 @@
       <w:r>
         <w:t>)</w:t>
       </w:r>
+    </w:p>
+    <w:p>
+      <w:pPr>
+        <w:rPr>
+          <w:u w:val="single"/>
+        </w:rPr>
+      </w:pPr>
+      <w:r>
+        <w:t>Idopont(</w:t>
+      </w:r>
+      <w:r>
+        <w:rPr>
+          <w:u w:val="single"/>
+        </w:rPr>
+        <w:t>kezdete, vege, Kurzus.K</w:t>
+      </w:r>
+      <w:r>
+        <w:rPr>
+          <w:u w:val="single"/>
+        </w:rPr>
+        <w:t>urzuskod</w:t>
+      </w:r>
+      <w:r>
+        <w:t>)</w:t>
+      </w:r>
+    </w:p>
+    <w:p>
+      <w:r>
+        <w:t>Vizsga</w:t>
+      </w:r>
+      <w:r>
+        <w:t xml:space="preserve"> </w:t>
+      </w:r>
+      <w:r>
+        <w:t>(</w:t>
+      </w:r>
+      <w:r>
+        <w:rPr>
+          <w:u w:val="single"/>
+        </w:rPr>
+        <w:t>vizsgaID</w:t>
+      </w:r>
+      <w:r>
+        <w:rPr>
+          <w:u w:val="single"/>
+        </w:rPr>
+        <w:t>,</w:t>
+      </w:r>
+      <w:r>
+        <w:t xml:space="preserve"> </w:t>
+      </w:r>
+      <w:r>
+        <w:rPr>
+          <w:u w:val="single"/>
+        </w:rPr>
+        <w:t>Kurz</w:t>
+      </w:r>
+      <w:r>
+        <w:rPr>
+          <w:u w:val="single"/>
+        </w:rPr>
+        <w:t>us.Kurzuskód</w:t>
+      </w:r>
+      <w:r>
+        <w:t>, Idopont</w:t>
+      </w:r>
+      <w:r>
+        <w:t>)</w:t>
+      </w:r>
+    </w:p>
+    <w:p>
+      <w:r>
+        <w:t>Vizsgázik (</w:t>
+      </w:r>
+      <w:r>
+        <w:rPr>
+          <w:u w:val="single"/>
+        </w:rPr>
+        <w:t>Vizsga.VizsgaID</w:t>
+      </w:r>
+      <w:r>
+        <w:rPr>
+          <w:u w:val="single"/>
+        </w:rPr>
+        <w:t>, Hallgató.Azonosító,</w:t>
+      </w:r>
+      <w:r>
+        <w:t>,</w:t>
+      </w:r>
+      <w:r>
+        <w:t xml:space="preserve"> kapottjegy, vizsgaalkalom)</w:t>
+      </w:r>
+    </w:p>
+    <w:p>
+      <w:r>
+        <w:t>KurzustFelvesz (</w:t>
+      </w:r>
+      <w:r>
+        <w:rPr>
+          <w:u w:val="single"/>
+        </w:rPr>
+        <w:t>Hallgató.</w:t>
+      </w:r>
       <w:bookmarkStart w:id="0" w:name="_GoBack"/>
       <w:bookmarkEnd w:id="0"/>
-    </w:p>
-    <w:p>
-      <w:pPr>
-        <w:rPr>
-          <w:u w:val="single"/>
-        </w:rPr>
-      </w:pPr>
-      <w:r>
-        <w:t>Idopont(</w:t>
-      </w:r>
-      <w:r>
-        <w:rPr>
-          <w:u w:val="single"/>
-        </w:rPr>
-        <w:t>kezdete, vege, Kurzus.K</w:t>
-      </w:r>
-      <w:r>
-        <w:rPr>
-          <w:u w:val="single"/>
-        </w:rPr>
-        <w:t>urzuskod</w:t>
-      </w:r>
-      <w:r>
-        <w:t>)</w:t>
-      </w:r>
-    </w:p>
-    <w:p>
-      <w:r>
-        <w:t>Vizsga</w:t>
-      </w:r>
-      <w:r>
-        <w:t xml:space="preserve"> </w:t>
-      </w:r>
-      <w:r>
-        <w:t>(</w:t>
-      </w:r>
-      <w:r>
-        <w:rPr>
-          <w:u w:val="single"/>
-        </w:rPr>
-        <w:t>Idopont,</w:t>
-      </w:r>
-      <w:r>
-        <w:t xml:space="preserve"> </w:t>
-      </w:r>
-      <w:r>
-        <w:rPr>
-          <w:u w:val="single"/>
-        </w:rPr>
-        <w:t xml:space="preserve">Kurzus.Kurzuskód, </w:t>
-      </w:r>
-      <w:r>
-        <w:t>Ferohely</w:t>
-      </w:r>
-      <w:r>
-        <w:t>)</w:t>
-      </w:r>
-    </w:p>
-    <w:p>
-      <w:r>
-        <w:t>Vizsgázik (</w:t>
-      </w:r>
-      <w:r>
-        <w:rPr>
-          <w:u w:val="single"/>
-        </w:rPr>
-        <w:t>Kurzus.Kurzuskod</w:t>
-      </w:r>
-      <w:r>
-        <w:rPr>
-          <w:u w:val="single"/>
-        </w:rPr>
-        <w:t>, Hallgató.Azonosító,</w:t>
-      </w:r>
-      <w:r>
-        <w:rPr>
-          <w:u w:val="single"/>
-        </w:rPr>
-        <w:t xml:space="preserve"> Vizsga.Idopont</w:t>
-      </w:r>
-      <w:r>
-        <w:t>,</w:t>
-      </w:r>
-      <w:r>
-        <w:t xml:space="preserve"> kapottjegy, vizsgaalkalom)</w:t>
-      </w:r>
-    </w:p>
-    <w:p>
-      <w:r>
-        <w:t>KurzustFelvesz (</w:t>
-      </w:r>
-      <w:r>
-        <w:rPr>
-          <w:u w:val="single"/>
-        </w:rPr>
-        <w:t>Hallgató.Azonosító,</w:t>
+      <w:r>
+        <w:rPr>
+          <w:u w:val="single"/>
+        </w:rPr>
+        <w:t>Azonosító,</w:t>
       </w:r>
       <w:r>
         <w:t xml:space="preserve"> </w:t>

</xml_diff>